<commit_message>
Iteration #6 - Final
</commit_message>
<xml_diff>
--- a/Project Notebook.docx
+++ b/Project Notebook.docx
@@ -168,220 +168,6 @@
           <w:docGrid w:linePitch="360"/>
         </w:sectPr>
       </w:pPr>
-    </w:p>
-    <w:p>
-      <w:pPr>
-        <w:spacing w:after="240"/>
-        <w:rPr>
-          <w:rFonts w:ascii="Tahoma" w:hAnsi="Tahoma" w:cs="Tahoma"/>
-          <w:b/>
-          <w:sz w:val="28"/>
-          <w:szCs w:val="28"/>
-        </w:rPr>
-      </w:pPr>
-      <w:r>
-        <w:rPr>
-          <w:rFonts w:ascii="Tahoma" w:hAnsi="Tahoma" w:cs="Tahoma"/>
-          <w:b/>
-          <w:sz w:val="28"/>
-          <w:szCs w:val="28"/>
-        </w:rPr>
-        <w:lastRenderedPageBreak/>
-        <w:t>Revision History</w:t>
-      </w:r>
-    </w:p>
-    <w:tbl>
-      <w:tblPr>
-        <w:tblW w:w="0" w:type="auto"/>
-        <w:tblInd w:w="108" w:type="dxa"/>
-        <w:tblBorders>
-          <w:top w:val="single" w:sz="4" w:space="0" w:color="auto"/>
-          <w:left w:val="single" w:sz="4" w:space="0" w:color="auto"/>
-          <w:bottom w:val="single" w:sz="4" w:space="0" w:color="auto"/>
-          <w:right w:val="single" w:sz="4" w:space="0" w:color="auto"/>
-          <w:insideH w:val="single" w:sz="4" w:space="0" w:color="auto"/>
-          <w:insideV w:val="single" w:sz="4" w:space="0" w:color="auto"/>
-        </w:tblBorders>
-        <w:tblLook w:val="0000" w:firstRow="0" w:lastRow="0" w:firstColumn="0" w:lastColumn="0" w:noHBand="0" w:noVBand="0"/>
-      </w:tblPr>
-      <w:tblGrid>
-        <w:gridCol w:w="1890"/>
-        <w:gridCol w:w="1443"/>
-        <w:gridCol w:w="5909"/>
-      </w:tblGrid>
-      <w:tr>
-        <w:tc>
-          <w:tcPr>
-            <w:tcW w:w="1980" w:type="dxa"/>
-          </w:tcPr>
-          <w:p>
-            <w:pPr>
-              <w:rPr>
-                <w:rFonts w:ascii="Tahoma" w:hAnsi="Tahoma" w:cs="Tahoma"/>
-                <w:b/>
-                <w:bCs/>
-                <w:sz w:val="22"/>
-              </w:rPr>
-            </w:pPr>
-            <w:r>
-              <w:rPr>
-                <w:rFonts w:ascii="Tahoma" w:hAnsi="Tahoma" w:cs="Tahoma"/>
-                <w:b/>
-                <w:bCs/>
-                <w:sz w:val="22"/>
-              </w:rPr>
-              <w:t>Last User to make Changes</w:t>
-            </w:r>
-          </w:p>
-        </w:tc>
-        <w:tc>
-          <w:tcPr>
-            <w:tcW w:w="1530" w:type="dxa"/>
-            <w:vAlign w:val="center"/>
-          </w:tcPr>
-          <w:p>
-            <w:pPr>
-              <w:rPr>
-                <w:rFonts w:ascii="Tahoma" w:hAnsi="Tahoma" w:cs="Tahoma"/>
-                <w:b/>
-                <w:bCs/>
-                <w:sz w:val="22"/>
-              </w:rPr>
-            </w:pPr>
-            <w:r>
-              <w:rPr>
-                <w:rFonts w:ascii="Tahoma" w:hAnsi="Tahoma" w:cs="Tahoma"/>
-                <w:b/>
-                <w:bCs/>
-                <w:sz w:val="22"/>
-              </w:rPr>
-              <w:t>Date</w:t>
-            </w:r>
-          </w:p>
-        </w:tc>
-        <w:tc>
-          <w:tcPr>
-            <w:tcW w:w="6480" w:type="dxa"/>
-            <w:vAlign w:val="center"/>
-          </w:tcPr>
-          <w:p>
-            <w:pPr>
-              <w:rPr>
-                <w:rFonts w:ascii="Tahoma" w:hAnsi="Tahoma" w:cs="Tahoma"/>
-                <w:b/>
-                <w:bCs/>
-                <w:sz w:val="22"/>
-              </w:rPr>
-            </w:pPr>
-            <w:r>
-              <w:rPr>
-                <w:rFonts w:ascii="Tahoma" w:hAnsi="Tahoma" w:cs="Tahoma"/>
-                <w:b/>
-                <w:bCs/>
-                <w:sz w:val="22"/>
-              </w:rPr>
-              <w:t>Summary of Changes</w:t>
-            </w:r>
-          </w:p>
-        </w:tc>
-      </w:tr>
-      <w:tr>
-        <w:tc>
-          <w:tcPr>
-            <w:tcW w:w="1980" w:type="dxa"/>
-          </w:tcPr>
-          <w:p>
-            <w:pPr>
-              <w:rPr>
-                <w:rFonts w:ascii="Tahoma" w:hAnsi="Tahoma" w:cs="Tahoma"/>
-                <w:sz w:val="22"/>
-              </w:rPr>
-            </w:pPr>
-          </w:p>
-        </w:tc>
-        <w:tc>
-          <w:tcPr>
-            <w:tcW w:w="1530" w:type="dxa"/>
-          </w:tcPr>
-          <w:p>
-            <w:pPr>
-              <w:rPr>
-                <w:rFonts w:ascii="Tahoma" w:hAnsi="Tahoma" w:cs="Tahoma"/>
-                <w:sz w:val="22"/>
-              </w:rPr>
-            </w:pPr>
-          </w:p>
-        </w:tc>
-        <w:tc>
-          <w:tcPr>
-            <w:tcW w:w="6480" w:type="dxa"/>
-          </w:tcPr>
-          <w:p>
-            <w:pPr>
-              <w:rPr>
-                <w:rFonts w:ascii="Tahoma" w:hAnsi="Tahoma" w:cs="Tahoma"/>
-                <w:sz w:val="22"/>
-              </w:rPr>
-            </w:pPr>
-          </w:p>
-        </w:tc>
-      </w:tr>
-      <w:tr>
-        <w:tc>
-          <w:tcPr>
-            <w:tcW w:w="1980" w:type="dxa"/>
-          </w:tcPr>
-          <w:p>
-            <w:pPr>
-              <w:rPr>
-                <w:rFonts w:ascii="Tahoma" w:hAnsi="Tahoma" w:cs="Tahoma"/>
-              </w:rPr>
-            </w:pPr>
-          </w:p>
-        </w:tc>
-        <w:tc>
-          <w:tcPr>
-            <w:tcW w:w="1530" w:type="dxa"/>
-          </w:tcPr>
-          <w:p>
-            <w:pPr>
-              <w:rPr>
-                <w:rFonts w:ascii="Tahoma" w:hAnsi="Tahoma" w:cs="Tahoma"/>
-              </w:rPr>
-            </w:pPr>
-          </w:p>
-        </w:tc>
-        <w:tc>
-          <w:tcPr>
-            <w:tcW w:w="6480" w:type="dxa"/>
-          </w:tcPr>
-          <w:p>
-            <w:pPr>
-              <w:rPr>
-                <w:rFonts w:ascii="Tahoma" w:hAnsi="Tahoma" w:cs="Tahoma"/>
-              </w:rPr>
-            </w:pPr>
-          </w:p>
-        </w:tc>
-      </w:tr>
-    </w:tbl>
-    <w:p>
-      <w:pPr>
-        <w:rPr>
-          <w:rFonts w:ascii="Tahoma" w:hAnsi="Tahoma" w:cs="Tahoma"/>
-        </w:rPr>
-      </w:pPr>
-    </w:p>
-    <w:p>
-      <w:r>
-        <w:t xml:space="preserve">[This section is optional. </w:t>
-      </w:r>
-      <w:r>
-        <w:t>Revision history may also be recorded as part of version control.]</w:t>
-      </w:r>
-      <w:r>
-        <w:t xml:space="preserve"> </w:t>
-      </w:r>
     </w:p>
     <w:p>
       <w:pPr>
@@ -2248,7 +2034,11 @@
           <w:tcPr>
             <w:tcW w:w="1153" w:type="dxa"/>
           </w:tcPr>
-          <w:p/>
+          <w:p>
+            <w:r>
+              <w:t>5/6/18</w:t>
+            </w:r>
+          </w:p>
         </w:tc>
       </w:tr>
       <w:tr>
@@ -2316,7 +2106,11 @@
           <w:tcPr>
             <w:tcW w:w="1153" w:type="dxa"/>
           </w:tcPr>
-          <w:p/>
+          <w:p>
+            <w:r>
+              <w:t>--------------</w:t>
+            </w:r>
+          </w:p>
         </w:tc>
       </w:tr>
       <w:tr>
@@ -2384,7 +2178,11 @@
           <w:tcPr>
             <w:tcW w:w="1153" w:type="dxa"/>
           </w:tcPr>
-          <w:p/>
+          <w:p>
+            <w:r>
+              <w:t>---------------</w:t>
+            </w:r>
+          </w:p>
           <w:p/>
         </w:tc>
       </w:tr>
@@ -2597,7 +2395,11 @@
           <w:tcPr>
             <w:tcW w:w="1153" w:type="dxa"/>
           </w:tcPr>
-          <w:p/>
+          <w:p>
+            <w:r>
+              <w:t>5/6/18</w:t>
+            </w:r>
+          </w:p>
         </w:tc>
       </w:tr>
       <w:tr>
@@ -4722,15 +4524,7 @@
           <w:b/>
           <w:bCs/>
         </w:rPr>
-        <w:t>Sprint #</w:t>
-      </w:r>
-      <w:r>
-        <w:rPr>
-          <w:rStyle w:val="Heading1Char"/>
-          <w:b/>
-          <w:bCs/>
-        </w:rPr>
-        <w:t>6</w:t>
+        <w:t>Sprint #6</w:t>
       </w:r>
     </w:p>
     <w:p>
@@ -4748,23 +4542,7 @@
           <w:sz w:val="32"/>
           <w:szCs w:val="32"/>
         </w:rPr>
-        <w:t xml:space="preserve">Sprint </w:t>
-      </w:r>
-      <w:r>
-        <w:rPr>
-          <w:rFonts w:ascii="Calibri" w:hAnsi="Calibri" w:cs="Calibri"/>
-          <w:sz w:val="32"/>
-          <w:szCs w:val="32"/>
-        </w:rPr>
-        <w:t>6</w:t>
-      </w:r>
-      <w:r>
-        <w:rPr>
-          <w:rFonts w:ascii="Calibri" w:hAnsi="Calibri" w:cs="Calibri"/>
-          <w:sz w:val="32"/>
-          <w:szCs w:val="32"/>
-        </w:rPr>
-        <w:t xml:space="preserve"> Backlog</w:t>
+        <w:t>Sprint 6 Backlog</w:t>
       </w:r>
     </w:p>
     <w:tbl>
@@ -4915,10 +4693,7 @@
               <w:jc w:val="center"/>
             </w:pPr>
             <w:r>
-              <w:t>S</w:t>
-            </w:r>
-            <w:r>
-              <w:t>9</w:t>
+              <w:t>S9</w:t>
             </w:r>
           </w:p>
         </w:tc>
@@ -4932,10 +4707,7 @@
               <w:ind w:left="25"/>
             </w:pPr>
             <w:r>
-              <w:t>U</w:t>
-            </w:r>
-            <w:r>
-              <w:t>ser verification throughout app</w:t>
+              <w:t>User verification throughout app</w:t>
             </w:r>
           </w:p>
         </w:tc>
@@ -4961,6 +4733,9 @@
             <w:pPr>
               <w:jc w:val="center"/>
             </w:pPr>
+            <w:r>
+              <w:t>4</w:t>
+            </w:r>
           </w:p>
         </w:tc>
       </w:tr>
@@ -4975,10 +4750,7 @@
               <w:jc w:val="center"/>
             </w:pPr>
             <w:r>
-              <w:t>S</w:t>
-            </w:r>
-            <w:r>
-              <w:t>4</w:t>
+              <w:t>S4</w:t>
             </w:r>
           </w:p>
         </w:tc>
@@ -5018,6 +4790,9 @@
             <w:pPr>
               <w:jc w:val="center"/>
             </w:pPr>
+            <w:r>
+              <w:t>2</w:t>
+            </w:r>
           </w:p>
         </w:tc>
       </w:tr>
@@ -5069,6 +4844,9 @@
             <w:pPr>
               <w:jc w:val="center"/>
             </w:pPr>
+            <w:r>
+              <w:t>2</w:t>
+            </w:r>
           </w:p>
         </w:tc>
       </w:tr>
@@ -5120,6 +4898,9 @@
             <w:pPr>
               <w:jc w:val="center"/>
             </w:pPr>
+            <w:r>
+              <w:t>2</w:t>
+            </w:r>
           </w:p>
         </w:tc>
       </w:tr>
@@ -5168,6 +4949,9 @@
             <w:pPr>
               <w:jc w:val="center"/>
             </w:pPr>
+            <w:r>
+              <w:t>4</w:t>
+            </w:r>
           </w:p>
         </w:tc>
       </w:tr>
@@ -5185,6 +4969,28 @@
           <w:rStyle w:val="Heading2Char"/>
         </w:rPr>
       </w:pPr>
+      <w:r>
+        <w:rPr>
+          <w:rStyle w:val="Heading2Char"/>
+        </w:rPr>
+        <w:t xml:space="preserve">Git Hub link: </w:t>
+      </w:r>
+      <w:hyperlink r:id="rId8" w:history="1">
+        <w:r>
+          <w:rPr>
+            <w:rStyle w:val="Hyperlink"/>
+          </w:rPr>
+          <w:t>https://github.com/ocampossoto/CS449-Android-Project</w:t>
+        </w:r>
+      </w:hyperlink>
+      <w:r>
+        <w:rPr>
+          <w:rStyle w:val="Heading2Char"/>
+        </w:rPr>
+        <w:t xml:space="preserve"> </w:t>
+      </w:r>
+      <w:bookmarkStart w:id="10" w:name="_GoBack"/>
+      <w:bookmarkEnd w:id="10"/>
     </w:p>
     <w:p>
       <w:pPr>
@@ -5231,7 +5037,7 @@
         <w:lastRenderedPageBreak/>
         <w:t>Review</w:t>
       </w:r>
-      <w:bookmarkStart w:id="10" w:name="_Toc459581896"/>
+      <w:bookmarkStart w:id="11" w:name="_Toc459581896"/>
       <w:bookmarkEnd w:id="9"/>
     </w:p>
     <w:p>
@@ -5270,7 +5076,7 @@
                     </pic:cNvPicPr>
                   </pic:nvPicPr>
                   <pic:blipFill>
-                    <a:blip r:embed="rId8" cstate="print">
+                    <a:blip r:embed="rId9" cstate="print">
                       <a:extLst>
                         <a:ext uri="{28A0092B-C50C-407E-A947-70E740481C1C}">
                           <a14:useLocalDpi xmlns:a14="http://schemas.microsoft.com/office/drawing/2010/main" val="0"/>
@@ -5366,7 +5172,7 @@
                     </pic:cNvPicPr>
                   </pic:nvPicPr>
                   <pic:blipFill>
-                    <a:blip r:embed="rId9" cstate="print">
+                    <a:blip r:embed="rId10" cstate="print">
                       <a:extLst>
                         <a:ext uri="{28A0092B-C50C-407E-A947-70E740481C1C}">
                           <a14:useLocalDpi xmlns:a14="http://schemas.microsoft.com/office/drawing/2010/main" val="0"/>
@@ -5441,15 +5247,7 @@
     <w:p>
       <w:r>
         <w:lastRenderedPageBreak/>
-        <w:t xml:space="preserve">The login </w:t>
-      </w:r>
-      <w:proofErr w:type="gramStart"/>
-      <w:r>
-        <w:t>page</w:t>
-      </w:r>
-      <w:proofErr w:type="gramEnd"/>
-      <w:r>
-        <w:t xml:space="preserve">. </w:t>
+        <w:t xml:space="preserve">The login page. </w:t>
       </w:r>
     </w:p>
     <w:p>
@@ -5483,7 +5281,7 @@
                     </pic:cNvPicPr>
                   </pic:nvPicPr>
                   <pic:blipFill>
-                    <a:blip r:embed="rId10" cstate="print">
+                    <a:blip r:embed="rId11" cstate="print">
                       <a:extLst>
                         <a:ext uri="{28A0092B-C50C-407E-A947-70E740481C1C}">
                           <a14:useLocalDpi xmlns:a14="http://schemas.microsoft.com/office/drawing/2010/main" val="0"/>
@@ -5563,7 +5361,7 @@
                     </pic:cNvPicPr>
                   </pic:nvPicPr>
                   <pic:blipFill>
-                    <a:blip r:embed="rId11" cstate="print">
+                    <a:blip r:embed="rId12" cstate="print">
                       <a:extLst>
                         <a:ext uri="{28A0092B-C50C-407E-A947-70E740481C1C}">
                           <a14:useLocalDpi xmlns:a14="http://schemas.microsoft.com/office/drawing/2010/main" val="0"/>
@@ -5655,7 +5453,7 @@
                     </pic:cNvPicPr>
                   </pic:nvPicPr>
                   <pic:blipFill>
-                    <a:blip r:embed="rId12" cstate="print">
+                    <a:blip r:embed="rId13" cstate="print">
                       <a:extLst>
                         <a:ext uri="{28A0092B-C50C-407E-A947-70E740481C1C}">
                           <a14:useLocalDpi xmlns:a14="http://schemas.microsoft.com/office/drawing/2010/main" val="0"/>
@@ -5745,7 +5543,7 @@
                     </pic:cNvPicPr>
                   </pic:nvPicPr>
                   <pic:blipFill>
-                    <a:blip r:embed="rId13" cstate="print">
+                    <a:blip r:embed="rId14" cstate="print">
                       <a:extLst>
                         <a:ext uri="{28A0092B-C50C-407E-A947-70E740481C1C}">
                           <a14:useLocalDpi xmlns:a14="http://schemas.microsoft.com/office/drawing/2010/main" val="0"/>
@@ -5848,7 +5646,7 @@
                     </pic:cNvPicPr>
                   </pic:nvPicPr>
                   <pic:blipFill>
-                    <a:blip r:embed="rId14" cstate="print">
+                    <a:blip r:embed="rId15" cstate="print">
                       <a:extLst>
                         <a:ext uri="{28A0092B-C50C-407E-A947-70E740481C1C}">
                           <a14:useLocalDpi xmlns:a14="http://schemas.microsoft.com/office/drawing/2010/main" val="0"/>
@@ -5934,7 +5732,7 @@
                     </pic:cNvPicPr>
                   </pic:nvPicPr>
                   <pic:blipFill>
-                    <a:blip r:embed="rId15" cstate="print">
+                    <a:blip r:embed="rId16" cstate="print">
                       <a:extLst>
                         <a:ext uri="{28A0092B-C50C-407E-A947-70E740481C1C}">
                           <a14:useLocalDpi xmlns:a14="http://schemas.microsoft.com/office/drawing/2010/main" val="0"/>
@@ -6020,7 +5818,7 @@
                     </pic:cNvPicPr>
                   </pic:nvPicPr>
                   <pic:blipFill>
-                    <a:blip r:embed="rId16" cstate="print">
+                    <a:blip r:embed="rId17" cstate="print">
                       <a:extLst>
                         <a:ext uri="{28A0092B-C50C-407E-A947-70E740481C1C}">
                           <a14:useLocalDpi xmlns:a14="http://schemas.microsoft.com/office/drawing/2010/main" val="0"/>
@@ -6111,7 +5909,7 @@
                     </pic:cNvPicPr>
                   </pic:nvPicPr>
                   <pic:blipFill>
-                    <a:blip r:embed="rId17" cstate="print">
+                    <a:blip r:embed="rId18" cstate="print">
                       <a:extLst>
                         <a:ext uri="{28A0092B-C50C-407E-A947-70E740481C1C}">
                           <a14:useLocalDpi xmlns:a14="http://schemas.microsoft.com/office/drawing/2010/main" val="0"/>
@@ -6203,7 +6001,7 @@
                     </pic:cNvPicPr>
                   </pic:nvPicPr>
                   <pic:blipFill>
-                    <a:blip r:embed="rId18" cstate="print">
+                    <a:blip r:embed="rId19" cstate="print">
                       <a:extLst>
                         <a:ext uri="{28A0092B-C50C-407E-A947-70E740481C1C}">
                           <a14:useLocalDpi xmlns:a14="http://schemas.microsoft.com/office/drawing/2010/main" val="0"/>
@@ -6303,7 +6101,7 @@
                     </pic:cNvPicPr>
                   </pic:nvPicPr>
                   <pic:blipFill>
-                    <a:blip r:embed="rId19" cstate="print">
+                    <a:blip r:embed="rId20" cstate="print">
                       <a:extLst>
                         <a:ext uri="{28A0092B-C50C-407E-A947-70E740481C1C}">
                           <a14:useLocalDpi xmlns:a14="http://schemas.microsoft.com/office/drawing/2010/main" val="0"/>
@@ -6378,7 +6176,7 @@
                     </pic:cNvPicPr>
                   </pic:nvPicPr>
                   <pic:blipFill>
-                    <a:blip r:embed="rId20" cstate="print">
+                    <a:blip r:embed="rId21" cstate="print">
                       <a:extLst>
                         <a:ext uri="{28A0092B-C50C-407E-A947-70E740481C1C}">
                           <a14:useLocalDpi xmlns:a14="http://schemas.microsoft.com/office/drawing/2010/main" val="0"/>
@@ -6501,7 +6299,7 @@
                     </pic:cNvPicPr>
                   </pic:nvPicPr>
                   <pic:blipFill>
-                    <a:blip r:embed="rId21" cstate="print">
+                    <a:blip r:embed="rId22" cstate="print">
                       <a:extLst>
                         <a:ext uri="{28A0092B-C50C-407E-A947-70E740481C1C}">
                           <a14:useLocalDpi xmlns:a14="http://schemas.microsoft.com/office/drawing/2010/main" val="0"/>
@@ -6701,7 +6499,7 @@
                     </pic:cNvPicPr>
                   </pic:nvPicPr>
                   <pic:blipFill>
-                    <a:blip r:embed="rId22" cstate="print">
+                    <a:blip r:embed="rId23" cstate="print">
                       <a:extLst>
                         <a:ext uri="{28A0092B-C50C-407E-A947-70E740481C1C}">
                           <a14:useLocalDpi xmlns:a14="http://schemas.microsoft.com/office/drawing/2010/main" val="0"/>
@@ -6855,7 +6653,7 @@
                     </pic:cNvPicPr>
                   </pic:nvPicPr>
                   <pic:blipFill>
-                    <a:blip r:embed="rId23" cstate="print">
+                    <a:blip r:embed="rId24" cstate="print">
                       <a:extLst>
                         <a:ext uri="{28A0092B-C50C-407E-A947-70E740481C1C}">
                           <a14:useLocalDpi xmlns:a14="http://schemas.microsoft.com/office/drawing/2010/main" val="0"/>
@@ -7035,7 +6833,7 @@
                     </pic:cNvPicPr>
                   </pic:nvPicPr>
                   <pic:blipFill>
-                    <a:blip r:embed="rId24" cstate="print">
+                    <a:blip r:embed="rId25" cstate="print">
                       <a:extLst>
                         <a:ext uri="{28A0092B-C50C-407E-A947-70E740481C1C}">
                           <a14:useLocalDpi xmlns:a14="http://schemas.microsoft.com/office/drawing/2010/main" val="0"/>
@@ -7157,7 +6955,7 @@
                     </pic:cNvPicPr>
                   </pic:nvPicPr>
                   <pic:blipFill>
-                    <a:blip r:embed="rId25" cstate="print">
+                    <a:blip r:embed="rId26" cstate="print">
                       <a:extLst>
                         <a:ext uri="{28A0092B-C50C-407E-A947-70E740481C1C}">
                           <a14:useLocalDpi xmlns:a14="http://schemas.microsoft.com/office/drawing/2010/main" val="0"/>
@@ -7349,7 +7147,7 @@
                     </pic:cNvPicPr>
                   </pic:nvPicPr>
                   <pic:blipFill>
-                    <a:blip r:embed="rId26" cstate="print">
+                    <a:blip r:embed="rId27" cstate="print">
                       <a:extLst>
                         <a:ext uri="{28A0092B-C50C-407E-A947-70E740481C1C}">
                           <a14:useLocalDpi xmlns:a14="http://schemas.microsoft.com/office/drawing/2010/main" val="0"/>
@@ -7536,7 +7334,7 @@
                     </pic:cNvPicPr>
                   </pic:nvPicPr>
                   <pic:blipFill>
-                    <a:blip r:embed="rId27" cstate="print">
+                    <a:blip r:embed="rId28" cstate="print">
                       <a:extLst>
                         <a:ext uri="{28A0092B-C50C-407E-A947-70E740481C1C}">
                           <a14:useLocalDpi xmlns:a14="http://schemas.microsoft.com/office/drawing/2010/main" val="0"/>
@@ -7659,7 +7457,7 @@
           <w:ilvl w:val="0"/>
           <w:numId w:val="0"/>
         </w:numPr>
-        <w:spacing w:before="120" w:after="120"/>
+        <w:spacing w:before="0" w:after="0"/>
         <w:rPr>
           <w:rStyle w:val="Heading2Char"/>
           <w:sz w:val="24"/>
@@ -7675,7 +7473,7 @@
         </w:rPr>
         <w:lastRenderedPageBreak/>
         <w:drawing>
-          <wp:anchor distT="0" distB="0" distL="114300" distR="114300" simplePos="0" relativeHeight="251679232" behindDoc="0" locked="0" layoutInCell="1" allowOverlap="1" wp14:anchorId="65042DA4" wp14:editId="52E557BB">
+          <wp:anchor distT="0" distB="0" distL="114300" distR="114300" simplePos="0" relativeHeight="251679232" behindDoc="0" locked="0" layoutInCell="1" allowOverlap="1" wp14:anchorId="65042DA4" wp14:editId="70EC5CF2">
             <wp:simplePos x="0" y="0"/>
             <wp:positionH relativeFrom="margin">
               <wp:posOffset>4346670</wp:posOffset>
@@ -7700,7 +7498,7 @@
                     </pic:cNvPicPr>
                   </pic:nvPicPr>
                   <pic:blipFill>
-                    <a:blip r:embed="rId28" cstate="print">
+                    <a:blip r:embed="rId29" cstate="print">
                       <a:extLst>
                         <a:ext uri="{28A0092B-C50C-407E-A947-70E740481C1C}">
                           <a14:useLocalDpi xmlns:a14="http://schemas.microsoft.com/office/drawing/2010/main" val="0"/>
@@ -7756,7 +7554,7 @@
         <w:tabs>
           <w:tab w:val="left" w:pos="7650"/>
         </w:tabs>
-        <w:spacing w:before="120" w:after="120"/>
+        <w:spacing w:before="0" w:after="0"/>
         <w:rPr>
           <w:rStyle w:val="Heading2Char"/>
           <w:sz w:val="24"/>
@@ -7771,7 +7569,7 @@
           <w:szCs w:val="24"/>
         </w:rPr>
         <w:drawing>
-          <wp:anchor distT="0" distB="0" distL="114300" distR="114300" simplePos="0" relativeHeight="251678208" behindDoc="0" locked="0" layoutInCell="1" allowOverlap="1" wp14:anchorId="7A447E4B" wp14:editId="28AFEF17">
+          <wp:anchor distT="0" distB="0" distL="114300" distR="114300" simplePos="0" relativeHeight="251678208" behindDoc="0" locked="0" layoutInCell="1" allowOverlap="1" wp14:anchorId="7A447E4B" wp14:editId="420B74AE">
             <wp:simplePos x="0" y="0"/>
             <wp:positionH relativeFrom="margin">
               <wp:posOffset>2900150</wp:posOffset>
@@ -7796,7 +7594,7 @@
                     </pic:cNvPicPr>
                   </pic:nvPicPr>
                   <pic:blipFill>
-                    <a:blip r:embed="rId29" cstate="print">
+                    <a:blip r:embed="rId30" cstate="print">
                       <a:extLst>
                         <a:ext uri="{28A0092B-C50C-407E-A947-70E740481C1C}">
                           <a14:useLocalDpi xmlns:a14="http://schemas.microsoft.com/office/drawing/2010/main" val="0"/>
@@ -7866,7 +7664,7 @@
                     </pic:cNvPicPr>
                   </pic:nvPicPr>
                   <pic:blipFill>
-                    <a:blip r:embed="rId30" cstate="print">
+                    <a:blip r:embed="rId31" cstate="print">
                       <a:extLst>
                         <a:ext uri="{28A0092B-C50C-407E-A947-70E740481C1C}">
                           <a14:useLocalDpi xmlns:a14="http://schemas.microsoft.com/office/drawing/2010/main" val="0"/>
@@ -7934,7 +7732,7 @@
                     </pic:cNvPicPr>
                   </pic:nvPicPr>
                   <pic:blipFill>
-                    <a:blip r:embed="rId31" cstate="print">
+                    <a:blip r:embed="rId32" cstate="print">
                       <a:extLst>
                         <a:ext uri="{28A0092B-C50C-407E-A947-70E740481C1C}">
                           <a14:useLocalDpi xmlns:a14="http://schemas.microsoft.com/office/drawing/2010/main" val="0"/>
@@ -7968,6 +7766,172 @@
     </w:p>
     <w:p>
       <w:pPr>
+        <w:spacing w:before="0"/>
+      </w:pPr>
+      <w:r>
+        <w:t>Iteration #6</w:t>
+      </w:r>
+    </w:p>
+    <w:p>
+      <w:r>
+        <w:rPr>
+          <w:noProof/>
+        </w:rPr>
+        <w:drawing>
+          <wp:anchor distT="0" distB="0" distL="114300" distR="114300" simplePos="0" relativeHeight="251682304" behindDoc="0" locked="0" layoutInCell="1" allowOverlap="1" wp14:anchorId="4B988D8D" wp14:editId="7764D6CB">
+            <wp:simplePos x="0" y="0"/>
+            <wp:positionH relativeFrom="margin">
+              <wp:align>left</wp:align>
+            </wp:positionH>
+            <wp:positionV relativeFrom="paragraph">
+              <wp:posOffset>81915</wp:posOffset>
+            </wp:positionV>
+            <wp:extent cx="1381760" cy="2457450"/>
+            <wp:effectExtent l="0" t="0" r="8890" b="0"/>
+            <wp:wrapSquare wrapText="bothSides"/>
+            <wp:docPr id="27" name="Picture 27"/>
+            <wp:cNvGraphicFramePr>
+              <a:graphicFrameLocks xmlns:a="http://schemas.openxmlformats.org/drawingml/2006/main" noChangeAspect="1"/>
+            </wp:cNvGraphicFramePr>
+            <a:graphic xmlns:a="http://schemas.openxmlformats.org/drawingml/2006/main">
+              <a:graphicData uri="http://schemas.openxmlformats.org/drawingml/2006/picture">
+                <pic:pic xmlns:pic="http://schemas.openxmlformats.org/drawingml/2006/picture">
+                  <pic:nvPicPr>
+                    <pic:cNvPr id="0" name="Picture 3"/>
+                    <pic:cNvPicPr>
+                      <a:picLocks noChangeAspect="1" noChangeArrowheads="1"/>
+                    </pic:cNvPicPr>
+                  </pic:nvPicPr>
+                  <pic:blipFill>
+                    <a:blip r:embed="rId33" cstate="print">
+                      <a:extLst>
+                        <a:ext uri="{28A0092B-C50C-407E-A947-70E740481C1C}">
+                          <a14:useLocalDpi xmlns:a14="http://schemas.microsoft.com/office/drawing/2010/main" val="0"/>
+                        </a:ext>
+                      </a:extLst>
+                    </a:blip>
+                    <a:srcRect/>
+                    <a:stretch>
+                      <a:fillRect/>
+                    </a:stretch>
+                  </pic:blipFill>
+                  <pic:spPr bwMode="auto">
+                    <a:xfrm>
+                      <a:off x="0" y="0"/>
+                      <a:ext cx="1381760" cy="2457450"/>
+                    </a:xfrm>
+                    <a:prstGeom prst="rect">
+                      <a:avLst/>
+                    </a:prstGeom>
+                    <a:noFill/>
+                    <a:ln>
+                      <a:noFill/>
+                    </a:ln>
+                  </pic:spPr>
+                </pic:pic>
+              </a:graphicData>
+            </a:graphic>
+            <wp14:sizeRelH relativeFrom="margin">
+              <wp14:pctWidth>0</wp14:pctWidth>
+            </wp14:sizeRelH>
+            <wp14:sizeRelV relativeFrom="margin">
+              <wp14:pctHeight>0</wp14:pctHeight>
+            </wp14:sizeRelV>
+          </wp:anchor>
+        </w:drawing>
+      </w:r>
+      <w:r>
+        <w:t>Here we can see that creating an event now has the option to make it private</w:t>
+      </w:r>
+    </w:p>
+    <w:p/>
+    <w:p/>
+    <w:p/>
+    <w:p/>
+    <w:p/>
+    <w:p/>
+    <w:p/>
+    <w:p/>
+    <w:p>
+      <w:r>
+        <w:rPr>
+          <w:noProof/>
+        </w:rPr>
+        <w:drawing>
+          <wp:anchor distT="0" distB="0" distL="114300" distR="114300" simplePos="0" relativeHeight="251683328" behindDoc="0" locked="0" layoutInCell="1" allowOverlap="1" wp14:anchorId="511C390E" wp14:editId="1966347A">
+            <wp:simplePos x="0" y="0"/>
+            <wp:positionH relativeFrom="margin">
+              <wp:align>left</wp:align>
+            </wp:positionH>
+            <wp:positionV relativeFrom="paragraph">
+              <wp:posOffset>165100</wp:posOffset>
+            </wp:positionV>
+            <wp:extent cx="1367790" cy="2432050"/>
+            <wp:effectExtent l="0" t="0" r="3810" b="6350"/>
+            <wp:wrapSquare wrapText="bothSides"/>
+            <wp:docPr id="28" name="Picture 28"/>
+            <wp:cNvGraphicFramePr>
+              <a:graphicFrameLocks xmlns:a="http://schemas.openxmlformats.org/drawingml/2006/main" noChangeAspect="1"/>
+            </wp:cNvGraphicFramePr>
+            <a:graphic xmlns:a="http://schemas.openxmlformats.org/drawingml/2006/main">
+              <a:graphicData uri="http://schemas.openxmlformats.org/drawingml/2006/picture">
+                <pic:pic xmlns:pic="http://schemas.openxmlformats.org/drawingml/2006/picture">
+                  <pic:nvPicPr>
+                    <pic:cNvPr id="0" name="Picture 4"/>
+                    <pic:cNvPicPr>
+                      <a:picLocks noChangeAspect="1" noChangeArrowheads="1"/>
+                    </pic:cNvPicPr>
+                  </pic:nvPicPr>
+                  <pic:blipFill>
+                    <a:blip r:embed="rId34" cstate="print">
+                      <a:extLst>
+                        <a:ext uri="{28A0092B-C50C-407E-A947-70E740481C1C}">
+                          <a14:useLocalDpi xmlns:a14="http://schemas.microsoft.com/office/drawing/2010/main" val="0"/>
+                        </a:ext>
+                      </a:extLst>
+                    </a:blip>
+                    <a:srcRect/>
+                    <a:stretch>
+                      <a:fillRect/>
+                    </a:stretch>
+                  </pic:blipFill>
+                  <pic:spPr bwMode="auto">
+                    <a:xfrm>
+                      <a:off x="0" y="0"/>
+                      <a:ext cx="1367790" cy="2432050"/>
+                    </a:xfrm>
+                    <a:prstGeom prst="rect">
+                      <a:avLst/>
+                    </a:prstGeom>
+                    <a:noFill/>
+                    <a:ln>
+                      <a:noFill/>
+                    </a:ln>
+                  </pic:spPr>
+                </pic:pic>
+              </a:graphicData>
+            </a:graphic>
+            <wp14:sizeRelH relativeFrom="margin">
+              <wp14:pctWidth>0</wp14:pctWidth>
+            </wp14:sizeRelH>
+            <wp14:sizeRelV relativeFrom="margin">
+              <wp14:pctHeight>0</wp14:pctHeight>
+            </wp14:sizeRelV>
+          </wp:anchor>
+        </w:drawing>
+      </w:r>
+    </w:p>
+    <w:p>
+      <w:r>
+        <w:t>Here we can see that the edit page now has a delete button where the event will be deleted from the database</w:t>
+      </w:r>
+    </w:p>
+    <w:p/>
+    <w:p/>
+    <w:p/>
+    <w:p/>
+    <w:p>
+      <w:pPr>
         <w:pStyle w:val="Heading2"/>
         <w:numPr>
           <w:ilvl w:val="0"/>
@@ -8004,188 +7968,6 @@
           <w:rStyle w:val="Heading2Char"/>
         </w:rPr>
       </w:pPr>
-    </w:p>
-    <w:p>
-      <w:pPr>
-        <w:pStyle w:val="Heading2"/>
-        <w:numPr>
-          <w:ilvl w:val="0"/>
-          <w:numId w:val="0"/>
-        </w:numPr>
-        <w:spacing w:before="120" w:after="120"/>
-        <w:rPr>
-          <w:rStyle w:val="Heading2Char"/>
-        </w:rPr>
-      </w:pPr>
-    </w:p>
-    <w:p>
-      <w:pPr>
-        <w:pStyle w:val="Heading2"/>
-        <w:numPr>
-          <w:ilvl w:val="0"/>
-          <w:numId w:val="0"/>
-        </w:numPr>
-        <w:spacing w:before="120" w:after="120"/>
-        <w:rPr>
-          <w:rStyle w:val="Heading2Char"/>
-        </w:rPr>
-      </w:pPr>
-    </w:p>
-    <w:p>
-      <w:pPr>
-        <w:pStyle w:val="Heading2"/>
-        <w:numPr>
-          <w:ilvl w:val="0"/>
-          <w:numId w:val="0"/>
-        </w:numPr>
-        <w:spacing w:before="120" w:after="120"/>
-        <w:rPr>
-          <w:rStyle w:val="Heading2Char"/>
-        </w:rPr>
-      </w:pPr>
-    </w:p>
-    <w:p>
-      <w:pPr>
-        <w:pStyle w:val="Heading2"/>
-        <w:numPr>
-          <w:ilvl w:val="0"/>
-          <w:numId w:val="0"/>
-        </w:numPr>
-        <w:spacing w:before="120" w:after="120"/>
-        <w:rPr>
-          <w:rStyle w:val="Heading2Char"/>
-        </w:rPr>
-      </w:pPr>
-    </w:p>
-    <w:p>
-      <w:pPr>
-        <w:pStyle w:val="Heading2"/>
-        <w:numPr>
-          <w:ilvl w:val="0"/>
-          <w:numId w:val="0"/>
-        </w:numPr>
-        <w:spacing w:before="120" w:after="120"/>
-        <w:rPr>
-          <w:rStyle w:val="Heading2Char"/>
-        </w:rPr>
-      </w:pPr>
-    </w:p>
-    <w:p>
-      <w:pPr>
-        <w:pStyle w:val="Heading2"/>
-        <w:numPr>
-          <w:ilvl w:val="0"/>
-          <w:numId w:val="0"/>
-        </w:numPr>
-        <w:spacing w:before="120" w:after="120"/>
-        <w:rPr>
-          <w:rStyle w:val="Heading2Char"/>
-        </w:rPr>
-      </w:pPr>
-    </w:p>
-    <w:p>
-      <w:pPr>
-        <w:pStyle w:val="Heading2"/>
-        <w:numPr>
-          <w:ilvl w:val="0"/>
-          <w:numId w:val="0"/>
-        </w:numPr>
-        <w:spacing w:before="120" w:after="120"/>
-        <w:rPr>
-          <w:rStyle w:val="Heading2Char"/>
-        </w:rPr>
-      </w:pPr>
-    </w:p>
-    <w:p>
-      <w:pPr>
-        <w:pStyle w:val="Heading2"/>
-        <w:numPr>
-          <w:ilvl w:val="0"/>
-          <w:numId w:val="0"/>
-        </w:numPr>
-        <w:spacing w:before="120" w:after="120"/>
-        <w:rPr>
-          <w:rStyle w:val="Heading2Char"/>
-        </w:rPr>
-      </w:pPr>
-    </w:p>
-    <w:p>
-      <w:pPr>
-        <w:pStyle w:val="Heading2"/>
-        <w:numPr>
-          <w:ilvl w:val="0"/>
-          <w:numId w:val="0"/>
-        </w:numPr>
-        <w:spacing w:before="120" w:after="120"/>
-        <w:rPr>
-          <w:rStyle w:val="Heading2Char"/>
-        </w:rPr>
-      </w:pPr>
-    </w:p>
-    <w:p>
-      <w:pPr>
-        <w:pStyle w:val="Heading2"/>
-        <w:numPr>
-          <w:ilvl w:val="0"/>
-          <w:numId w:val="0"/>
-        </w:numPr>
-        <w:spacing w:before="120" w:after="120"/>
-        <w:rPr>
-          <w:rStyle w:val="Heading2Char"/>
-        </w:rPr>
-      </w:pPr>
-    </w:p>
-    <w:p>
-      <w:pPr>
-        <w:pStyle w:val="Heading2"/>
-        <w:numPr>
-          <w:ilvl w:val="0"/>
-          <w:numId w:val="0"/>
-        </w:numPr>
-        <w:spacing w:before="120" w:after="120"/>
-        <w:rPr>
-          <w:rStyle w:val="Heading2Char"/>
-        </w:rPr>
-      </w:pPr>
-    </w:p>
-    <w:p>
-      <w:pPr>
-        <w:pStyle w:val="Heading2"/>
-        <w:numPr>
-          <w:ilvl w:val="0"/>
-          <w:numId w:val="0"/>
-        </w:numPr>
-        <w:spacing w:before="120" w:after="120"/>
-        <w:rPr>
-          <w:rStyle w:val="Heading2Char"/>
-        </w:rPr>
-      </w:pPr>
-    </w:p>
-    <w:p>
-      <w:pPr>
-        <w:pStyle w:val="Heading2"/>
-        <w:numPr>
-          <w:ilvl w:val="0"/>
-          <w:numId w:val="0"/>
-        </w:numPr>
-        <w:spacing w:before="120" w:after="120"/>
-        <w:rPr>
-          <w:rStyle w:val="Heading2Char"/>
-        </w:rPr>
-      </w:pPr>
-    </w:p>
-    <w:p>
-      <w:pPr>
-        <w:pStyle w:val="Heading2"/>
-        <w:numPr>
-          <w:ilvl w:val="0"/>
-          <w:numId w:val="0"/>
-        </w:numPr>
-        <w:spacing w:before="120" w:after="120"/>
-        <w:rPr>
-          <w:rStyle w:val="Heading2Char"/>
-        </w:rPr>
-      </w:pPr>
       <w:r>
         <w:rPr>
           <w:rStyle w:val="Heading2Char"/>
@@ -8193,7 +7975,7 @@
         <w:lastRenderedPageBreak/>
         <w:t>Retrospective</w:t>
       </w:r>
-      <w:bookmarkEnd w:id="10"/>
+      <w:bookmarkEnd w:id="11"/>
       <w:r>
         <w:rPr>
           <w:rStyle w:val="Heading2Char"/>
@@ -8299,20 +8081,46 @@
     <w:p/>
     <w:p>
       <w:r>
-        <w:t>Iteration #</w:t>
-      </w:r>
-      <w:r>
-        <w:t>5</w:t>
-      </w:r>
-    </w:p>
-    <w:p>
-      <w:r>
-        <w:t xml:space="preserve">For this iteration I focused on changing the theme and saving user data. I created a logo using GIMP and used that for the app logo and theme colors. Then I added titles to every activity to display what they are intended to do instead of having the app name at the top. Next I added another function to the sign up part to create a user account in the database saving their first and last name and their birthday and their user ID in the database. </w:t>
-      </w:r>
-      <w:bookmarkStart w:id="11" w:name="_GoBack"/>
-      <w:bookmarkEnd w:id="11"/>
-      <w:r>
-        <w:t xml:space="preserve"> </w:t>
+        <w:t>Iteration #5</w:t>
+      </w:r>
+    </w:p>
+    <w:p>
+      <w:r>
+        <w:t xml:space="preserve">For this iteration I focused on changing the theme and saving user data. I created a logo using GIMP and used that for the app logo and theme colors. Then I added titles to every activity to display what they are intended to do instead of having the app name at the top. </w:t>
+      </w:r>
+      <w:proofErr w:type="gramStart"/>
+      <w:r>
+        <w:t>Next</w:t>
+      </w:r>
+      <w:proofErr w:type="gramEnd"/>
+      <w:r>
+        <w:t xml:space="preserve"> I added another function to the sign up part to create a user account in the database saving their first and last name and their birthday and their user ID in the database.  </w:t>
+      </w:r>
+    </w:p>
+    <w:p/>
+    <w:p>
+      <w:r>
+        <w:t>Iteration #6</w:t>
+      </w:r>
+    </w:p>
+    <w:p>
+      <w:r>
+        <w:t xml:space="preserve">For </w:t>
+      </w:r>
+      <w:r>
+        <w:t>this iteration</w:t>
+      </w:r>
+      <w:r>
+        <w:t xml:space="preserve"> I was focused on adding the private event functionality</w:t>
+      </w:r>
+      <w:r>
+        <w:t>. T</w:t>
+      </w:r>
+      <w:r>
+        <w:t>his was very simple to implement</w:t>
+      </w:r>
+      <w:r>
+        <w:t xml:space="preserve"> since all I needed to do was add the check box and the correct parts to the event class. Checking if the user was logged in was also very simple just a simple if statement checking if they were logged in or not. Since I completed these I added a nicer view to the user information by displaying the users name, date of birth, and their email. I also implemented a delete event button which successfully deletes the event. </w:t>
       </w:r>
     </w:p>
     <w:p>
@@ -8354,7 +8162,7 @@
       </w:r>
     </w:p>
     <w:sectPr>
-      <w:footerReference w:type="default" r:id="rId32"/>
+      <w:footerReference w:type="default" r:id="rId35"/>
       <w:pgSz w:w="12240" w:h="15840"/>
       <w:pgMar w:top="1440" w:right="1440" w:bottom="1440" w:left="1440" w:header="720" w:footer="720" w:gutter="0"/>
       <w:cols w:space="720"/>
@@ -12615,6 +12423,18 @@
       </w:tblBorders>
     </w:tblPr>
   </w:style>
+  <w:style w:type="character" w:styleId="UnresolvedMention">
+    <w:name w:val="Unresolved Mention"/>
+    <w:basedOn w:val="DefaultParagraphFont"/>
+    <w:uiPriority w:val="99"/>
+    <w:semiHidden/>
+    <w:unhideWhenUsed/>
+    <w:rsid w:val="00461485"/>
+    <w:rPr>
+      <w:color w:val="808080"/>
+      <w:shd w:val="clear" w:color="auto" w:fill="E6E6E6"/>
+    </w:rPr>
+  </w:style>
 </w:styles>
 </file>
 
@@ -12918,7 +12738,7 @@
 </file>
 
 <file path=customXml/itemProps1.xml><?xml version="1.0" encoding="utf-8"?>
-<ds:datastoreItem xmlns:ds="http://schemas.openxmlformats.org/officeDocument/2006/customXml" ds:itemID="{0FE4F309-5A31-4574-9CA9-66737A41CF57}">
+<ds:datastoreItem xmlns:ds="http://schemas.openxmlformats.org/officeDocument/2006/customXml" ds:itemID="{4425952B-33CF-4DBB-B21F-F8BA724FAC71}">
   <ds:schemaRefs>
     <ds:schemaRef ds:uri="http://schemas.openxmlformats.org/officeDocument/2006/bibliography"/>
   </ds:schemaRefs>

</xml_diff>